<commit_message>
Changes made on web title & Word resume
</commit_message>
<xml_diff>
--- a/curriculum-vitae/resume/Resume-Sinethemba-Tompelo.docx
+++ b/curriculum-vitae/resume/Resume-Sinethemba-Tompelo.docx
@@ -562,13 +562,39 @@
               <w:t xml:space="preserve"> </w:t>
             </w:r>
             <w:hyperlink r:id="rId12" w:history="1">
+              <w:proofErr w:type="spellStart"/>
               <w:r>
                 <w:rPr>
                   <w:rStyle w:val="Hyperlink"/>
                   <w:b w:val="0"/>
                   <w:bCs w:val="0"/>
                 </w:rPr>
-                <w:t>snax777.github.io</w:t>
+                <w:t>Snax’s</w:t>
+              </w:r>
+              <w:proofErr w:type="spellEnd"/>
+              <w:r>
+                <w:rPr>
+                  <w:rStyle w:val="Hyperlink"/>
+                  <w:b w:val="0"/>
+                  <w:bCs w:val="0"/>
+                </w:rPr>
+                <w:t xml:space="preserve"> Web Portfo</w:t>
+              </w:r>
+              <w:r>
+                <w:rPr>
+                  <w:rStyle w:val="Hyperlink"/>
+                  <w:b w:val="0"/>
+                  <w:bCs w:val="0"/>
+                </w:rPr>
+                <w:t>l</w:t>
+              </w:r>
+              <w:r>
+                <w:rPr>
+                  <w:rStyle w:val="Hyperlink"/>
+                  <w:b w:val="0"/>
+                  <w:bCs w:val="0"/>
+                </w:rPr>
+                <w:t>io</w:t>
               </w:r>
             </w:hyperlink>
           </w:p>
@@ -2027,6 +2053,18 @@
       <w:ind w:left="720"/>
       <w:contextualSpacing/>
     </w:pPr>
+  </w:style>
+  <w:style w:type="character" w:styleId="FollowedHyperlink">
+    <w:name w:val="FollowedHyperlink"/>
+    <w:basedOn w:val="DefaultParagraphFont"/>
+    <w:uiPriority w:val="99"/>
+    <w:semiHidden/>
+    <w:unhideWhenUsed/>
+    <w:rsid w:val="000A0A07"/>
+    <w:rPr>
+      <w:color w:val="704404" w:themeColor="followedHyperlink"/>
+      <w:u w:val="single"/>
+    </w:rPr>
   </w:style>
 </w:styles>
 </file>
@@ -3209,8 +3247,10 @@
     <w:rsid w:val="00871E1C"/>
     <w:rsid w:val="008A75F2"/>
     <w:rsid w:val="00A722E3"/>
+    <w:rsid w:val="00B6682D"/>
     <w:rsid w:val="00B82A00"/>
     <w:rsid w:val="00BA1FC4"/>
+    <w:rsid w:val="00DE17B3"/>
     <w:rsid w:val="00E33583"/>
     <w:rsid w:val="00F803CF"/>
     <w:rsid w:val="00F84709"/>

</xml_diff>